<commit_message>
Added PPT & docx
</commit_message>
<xml_diff>
--- a/final/Project Documentation.docx
+++ b/final/Project Documentation.docx
@@ -223,7 +223,15 @@
         </w:numPr>
       </w:pPr>
       <w:r>
-        <w:t>Flask-SQLAlchemy==2.5.1</w:t>
+        <w:t>Flask-</w:t>
+      </w:r>
+      <w:proofErr w:type="spellStart"/>
+      <w:r>
+        <w:t>SQLAlchemy</w:t>
+      </w:r>
+      <w:proofErr w:type="spellEnd"/>
+      <w:r>
+        <w:t>==2.5.1</w:t>
       </w:r>
       <w:r>
         <w:t xml:space="preserve"> – To connect to DB</w:t>
@@ -290,6 +298,23 @@
       </w:pPr>
       <w:r>
         <w:t>Bootstrap – UI framework</w:t>
+      </w:r>
+    </w:p>
+    <w:p>
+      <w:pPr>
+        <w:pStyle w:val="ListParagraph"/>
+        <w:numPr>
+          <w:ilvl w:val="0"/>
+          <w:numId w:val="3"/>
+        </w:numPr>
+      </w:pPr>
+      <w:proofErr w:type="spellStart"/>
+      <w:r>
+        <w:t>Plotly</w:t>
+      </w:r>
+      <w:proofErr w:type="spellEnd"/>
+      <w:r>
+        <w:t xml:space="preserve"> </w:t>
       </w:r>
     </w:p>
     <w:p/>
@@ -456,13 +481,7 @@
         </w:numPr>
       </w:pPr>
       <w:r>
-        <w:t>name (String</w:t>
-      </w:r>
-      <w:r>
-        <w:t>, Unique</w:t>
-      </w:r>
-      <w:r>
-        <w:t>)</w:t>
+        <w:t>name (String, Unique)</w:t>
       </w:r>
     </w:p>
     <w:p>
@@ -474,10 +493,7 @@
         </w:numPr>
       </w:pPr>
       <w:r>
-        <w:t>description</w:t>
-      </w:r>
-      <w:r>
-        <w:t xml:space="preserve"> (String)</w:t>
+        <w:t>description (String)</w:t>
       </w:r>
     </w:p>
     <w:p>
@@ -488,8 +504,14 @@
           <w:numId w:val="3"/>
         </w:numPr>
       </w:pPr>
-      <w:r>
-        <w:t xml:space="preserve">roles_users </w:t>
+      <w:proofErr w:type="spellStart"/>
+      <w:r>
+        <w:lastRenderedPageBreak/>
+        <w:t>roles_users</w:t>
+      </w:r>
+      <w:proofErr w:type="spellEnd"/>
+      <w:r>
+        <w:t xml:space="preserve"> </w:t>
       </w:r>
       <w:r>
         <w:t>– For maintaining relation between users &amp; roles</w:t>
@@ -504,7 +526,6 @@
         </w:numPr>
       </w:pPr>
       <w:r>
-        <w:lastRenderedPageBreak/>
         <w:t>id (Integer, Autoincrement, Primary key)</w:t>
       </w:r>
     </w:p>
@@ -516,8 +537,13 @@
           <w:numId w:val="3"/>
         </w:numPr>
       </w:pPr>
-      <w:r>
-        <w:t>user_id (Integer, Foreign key)</w:t>
+      <w:proofErr w:type="spellStart"/>
+      <w:r>
+        <w:t>user_id</w:t>
+      </w:r>
+      <w:proofErr w:type="spellEnd"/>
+      <w:r>
+        <w:t xml:space="preserve"> (Integer, Foreign key)</w:t>
       </w:r>
     </w:p>
     <w:p>
@@ -528,11 +554,13 @@
           <w:numId w:val="3"/>
         </w:numPr>
       </w:pPr>
-      <w:r>
-        <w:t>role</w:t>
-      </w:r>
-      <w:r>
-        <w:t>_id (Integer, Foreign key)</w:t>
+      <w:proofErr w:type="spellStart"/>
+      <w:r>
+        <w:t>role_id</w:t>
+      </w:r>
+      <w:proofErr w:type="spellEnd"/>
+      <w:r>
+        <w:t xml:space="preserve"> (Integer, Foreign key)</w:t>
       </w:r>
     </w:p>
     <w:p>
@@ -577,22 +605,15 @@
         </w:rPr>
       </w:pPr>
       <w:r>
-        <w:t xml:space="preserve">Foreign key </w:t>
-      </w:r>
-      <w:r>
-        <w:t>–</w:t>
-      </w:r>
-      <w:r>
-        <w:t xml:space="preserve"> </w:t>
-      </w:r>
-      <w:r>
-        <w:t>user_</w:t>
-      </w:r>
-      <w:r>
-        <w:t xml:space="preserve">id – To link </w:t>
-      </w:r>
-      <w:r>
-        <w:t>user</w:t>
+        <w:t xml:space="preserve">Foreign key – </w:t>
+      </w:r>
+      <w:proofErr w:type="spellStart"/>
+      <w:r>
+        <w:t>user_id</w:t>
+      </w:r>
+      <w:proofErr w:type="spellEnd"/>
+      <w:r>
+        <w:t xml:space="preserve"> – To link user</w:t>
       </w:r>
     </w:p>
     <w:p>
@@ -607,22 +628,15 @@
         </w:rPr>
       </w:pPr>
       <w:r>
-        <w:t xml:space="preserve">Foreign key </w:t>
-      </w:r>
-      <w:r>
-        <w:t>–</w:t>
-      </w:r>
-      <w:r>
-        <w:t xml:space="preserve"> </w:t>
-      </w:r>
-      <w:r>
-        <w:t>role_</w:t>
-      </w:r>
-      <w:r>
-        <w:t xml:space="preserve">id – To link </w:t>
-      </w:r>
-      <w:r>
-        <w:t>role</w:t>
+        <w:t xml:space="preserve">Foreign key – </w:t>
+      </w:r>
+      <w:proofErr w:type="spellStart"/>
+      <w:r>
+        <w:t>role_id</w:t>
+      </w:r>
+      <w:proofErr w:type="spellEnd"/>
+      <w:r>
+        <w:t xml:space="preserve"> – To link role</w:t>
       </w:r>
     </w:p>
     <w:p>
@@ -906,7 +920,18 @@
         </w:numPr>
       </w:pPr>
       <w:r>
-        <w:t>/api/tracker</w:t>
+        <w:t>/</w:t>
+      </w:r>
+      <w:proofErr w:type="spellStart"/>
+      <w:r>
+        <w:t>api</w:t>
+      </w:r>
+      <w:proofErr w:type="spellEnd"/>
+      <w:r>
+        <w:t>/tracker</w:t>
+      </w:r>
+      <w:r>
+        <w:t>s</w:t>
       </w:r>
     </w:p>
     <w:p>
@@ -918,7 +943,34 @@
         </w:numPr>
       </w:pPr>
       <w:r>
-        <w:t>/api/tracker/&lt;int:tracker_id&gt;</w:t>
+        <w:t>/</w:t>
+      </w:r>
+      <w:proofErr w:type="spellStart"/>
+      <w:r>
+        <w:t>api</w:t>
+      </w:r>
+      <w:proofErr w:type="spellEnd"/>
+      <w:r>
+        <w:t>/tracker</w:t>
+      </w:r>
+      <w:r>
+        <w:t>s</w:t>
+      </w:r>
+      <w:r>
+        <w:t>/&lt;</w:t>
+      </w:r>
+      <w:proofErr w:type="spellStart"/>
+      <w:proofErr w:type="gramStart"/>
+      <w:r>
+        <w:t>int:tracker</w:t>
+      </w:r>
+      <w:proofErr w:type="gramEnd"/>
+      <w:r>
+        <w:t>_id</w:t>
+      </w:r>
+      <w:proofErr w:type="spellEnd"/>
+      <w:r>
+        <w:t>&gt;</w:t>
       </w:r>
     </w:p>
     <w:p>
@@ -930,7 +982,37 @@
         </w:numPr>
       </w:pPr>
       <w:r>
-        <w:t>/api/tracker/&lt;int:tracker_id&gt;/log</w:t>
+        <w:t>/</w:t>
+      </w:r>
+      <w:proofErr w:type="spellStart"/>
+      <w:r>
+        <w:t>api</w:t>
+      </w:r>
+      <w:proofErr w:type="spellEnd"/>
+      <w:r>
+        <w:t>/tracker</w:t>
+      </w:r>
+      <w:r>
+        <w:t>s</w:t>
+      </w:r>
+      <w:r>
+        <w:t>/&lt;</w:t>
+      </w:r>
+      <w:proofErr w:type="spellStart"/>
+      <w:proofErr w:type="gramStart"/>
+      <w:r>
+        <w:t>int:tracker</w:t>
+      </w:r>
+      <w:proofErr w:type="gramEnd"/>
+      <w:r>
+        <w:t>_id</w:t>
+      </w:r>
+      <w:proofErr w:type="spellEnd"/>
+      <w:r>
+        <w:t>&gt;/log</w:t>
+      </w:r>
+      <w:r>
+        <w:t>s</w:t>
       </w:r>
     </w:p>
     <w:p>
@@ -942,7 +1024,48 @@
         </w:numPr>
       </w:pPr>
       <w:r>
-        <w:t>/api/tracker/&lt;int:tracker_id&gt;/log/&lt;int:log_id&gt;</w:t>
+        <w:t>/</w:t>
+      </w:r>
+      <w:proofErr w:type="spellStart"/>
+      <w:r>
+        <w:t>api</w:t>
+      </w:r>
+      <w:proofErr w:type="spellEnd"/>
+      <w:r>
+        <w:t>/tracker</w:t>
+      </w:r>
+      <w:r>
+        <w:t>s</w:t>
+      </w:r>
+      <w:r>
+        <w:t>/&lt;</w:t>
+      </w:r>
+      <w:proofErr w:type="spellStart"/>
+      <w:proofErr w:type="gramStart"/>
+      <w:r>
+        <w:t>int:tracker</w:t>
+      </w:r>
+      <w:proofErr w:type="gramEnd"/>
+      <w:r>
+        <w:t>_id</w:t>
+      </w:r>
+      <w:proofErr w:type="spellEnd"/>
+      <w:r>
+        <w:t>&gt;/log</w:t>
+      </w:r>
+      <w:r>
+        <w:t>s</w:t>
+      </w:r>
+      <w:r>
+        <w:t>/&lt;</w:t>
+      </w:r>
+      <w:proofErr w:type="spellStart"/>
+      <w:r>
+        <w:t>int:log_id</w:t>
+      </w:r>
+      <w:proofErr w:type="spellEnd"/>
+      <w:r>
+        <w:t>&gt;</w:t>
       </w:r>
     </w:p>
     <w:p>
@@ -957,24 +1080,19 @@
       <w:r>
         <w:t xml:space="preserve"> </w:t>
       </w:r>
-      <w:hyperlink r:id="rId8" w:anchor="/" w:history="1">
+      <w:hyperlink r:id="rId8" w:history="1">
         <w:r>
           <w:rPr>
             <w:rStyle w:val="Hyperlink"/>
           </w:rPr>
-          <w:t>https://app.swaggerhub.com/apis/NallaSandeep/iit.mad1.finalproject/0.2#/</w:t>
+          <w:t>https://app.swaggerhub.com/apis/NallaSandeep/iit.mad1.finalproject/0.3/</w:t>
         </w:r>
       </w:hyperlink>
-      <w:r>
-        <w:t xml:space="preserve"> </w:t>
-      </w:r>
     </w:p>
     <w:p>
       <w:pPr>
         <w:pStyle w:val="Heading3"/>
       </w:pPr>
-      <w:bookmarkStart w:id="3" w:name="_65qi6i4bx0e8" w:colFirst="0" w:colLast="0"/>
-      <w:bookmarkEnd w:id="3"/>
       <w:r>
         <w:t>Architecture and Features</w:t>
       </w:r>
@@ -1063,8 +1181,13 @@
           <w:numId w:val="10"/>
         </w:numPr>
       </w:pPr>
-      <w:r>
-        <w:t>db-directory</w:t>
+      <w:proofErr w:type="spellStart"/>
+      <w:r>
+        <w:t>db</w:t>
+      </w:r>
+      <w:proofErr w:type="spellEnd"/>
+      <w:r>
+        <w:t>-directory</w:t>
       </w:r>
     </w:p>
     <w:p>
@@ -1075,8 +1198,21 @@
           <w:numId w:val="10"/>
         </w:numPr>
       </w:pPr>
-      <w:r>
-        <w:t>db sqlite file</w:t>
+      <w:proofErr w:type="spellStart"/>
+      <w:r>
+        <w:t>db</w:t>
+      </w:r>
+      <w:proofErr w:type="spellEnd"/>
+      <w:r>
+        <w:t xml:space="preserve"> </w:t>
+      </w:r>
+      <w:proofErr w:type="spellStart"/>
+      <w:r>
+        <w:t>sqlite</w:t>
+      </w:r>
+      <w:proofErr w:type="spellEnd"/>
+      <w:r>
+        <w:t xml:space="preserve"> file</w:t>
       </w:r>
     </w:p>
     <w:p>
@@ -1099,9 +1235,11 @@
           <w:numId w:val="10"/>
         </w:numPr>
       </w:pPr>
+      <w:proofErr w:type="spellStart"/>
       <w:r>
         <w:t>css</w:t>
       </w:r>
+      <w:proofErr w:type="spellEnd"/>
     </w:p>
     <w:p>
       <w:pPr>
@@ -1111,9 +1249,11 @@
           <w:numId w:val="10"/>
         </w:numPr>
       </w:pPr>
+      <w:proofErr w:type="spellStart"/>
       <w:r>
         <w:t>js</w:t>
       </w:r>
+      <w:proofErr w:type="spellEnd"/>
     </w:p>
     <w:p>
       <w:pPr>
@@ -1148,6 +1288,7 @@
         </w:numPr>
       </w:pPr>
       <w:r>
+        <w:lastRenderedPageBreak/>
         <w:t>HTML files</w:t>
       </w:r>
     </w:p>
@@ -1160,7 +1301,6 @@
         </w:numPr>
       </w:pPr>
       <w:r>
-        <w:lastRenderedPageBreak/>
         <w:t xml:space="preserve">app.py </w:t>
       </w:r>
       <w:r>
@@ -1251,15 +1391,23 @@
       <w:pPr>
         <w:pStyle w:val="Heading3"/>
       </w:pPr>
-      <w:bookmarkStart w:id="4" w:name="_y7n6zfi05t34" w:colFirst="0" w:colLast="0"/>
-      <w:bookmarkEnd w:id="4"/>
+      <w:bookmarkStart w:id="3" w:name="_y7n6zfi05t34" w:colFirst="0" w:colLast="0"/>
+      <w:bookmarkEnd w:id="3"/>
       <w:r>
         <w:t>Video</w:t>
       </w:r>
     </w:p>
     <w:p>
-      <w:r>
-        <w:t>&lt;&lt;Link to your online video of not more than 3 minutes length&gt;&gt;</w:t>
+      <w:hyperlink r:id="rId9" w:history="1">
+        <w:r>
+          <w:rPr>
+            <w:rStyle w:val="Hyperlink"/>
+          </w:rPr>
+          <w:t>https://drive.google.com/file/d/1f9BRFhvC0y1vCaVN5ROKQ7I5jtPO47Ua/view?usp=sharing</w:t>
+        </w:r>
+      </w:hyperlink>
+      <w:r>
+        <w:t xml:space="preserve"> </w:t>
       </w:r>
     </w:p>
     <w:sectPr>

</xml_diff>